<commit_message>
Fixed MS to use new data
</commit_message>
<xml_diff>
--- a/ms/ms.docx
+++ b/ms/ms.docx
@@ -193,7 +193,7 @@
         </w:rPr>
         <w:t xml:space="preserve">Table </w:t>
       </w:r>
-      <w:bookmarkStart w:id="de7e36a0-eff9-425a-b509-29717454ef4f" w:name="tbl-1"/>
+      <w:bookmarkStart w:id="2fde598f-4664-48a9-b080-50397082bd5d" w:name="tbl-1"/>
       <w:r xmlns:w="http://schemas.openxmlformats.org/wordprocessingml/2006/main" xmlns:wp="http://schemas.openxmlformats.org/drawingml/2006/wordprocessingDrawing" xmlns:r="http://schemas.openxmlformats.org/officeDocument/2006/relationships" xmlns:w14="http://schemas.microsoft.com/office/word/2010/wordml">
         <w:rPr>
           <w:rFonts/>
@@ -215,7 +215,7 @@
         </w:rPr>
         <w:fldChar w:fldCharType="end" w:dirty="true"/>
       </w:r>
-      <w:bookmarkEnd w:id="de7e36a0-eff9-425a-b509-29717454ef4f"/>
+      <w:bookmarkEnd w:id="2fde598f-4664-48a9-b080-50397082bd5d"/>
       <w:r>
         <w:rPr>
           <w:rFonts/>
@@ -234,13 +234,13 @@
         <w:tblLook w:firstRow="1" w:lastRow="0" w:firstColumn="0" w:lastColumn="0" w:noHBand="0" w:noVBand="1"/>
       </w:tblPr>
       <w:tblGrid>
-        <w:gridCol w:w="899"/>
-        <w:gridCol w:w="686"/>
-        <w:gridCol w:w="1071"/>
+        <w:gridCol w:w="1095"/>
+        <w:gridCol w:w="924"/>
+        <w:gridCol w:w="1144"/>
       </w:tblGrid>
       <w:tr>
         <w:trPr>
-          <w:trHeight w:val="563" w:hRule="auto"/>
+          <w:trHeight w:val="609" w:hRule="auto"/>
           <w:tblHeader/>
         </w:trPr>
         header1
@@ -278,13 +278,13 @@
               <w:rPr>
                 <w:rFonts w:ascii="Times" w:hAnsi="Times" w:eastAsia="Times" w:cs="Times"/>
                 <w:i w:val="false"/>
-                <w:b w:val="false"/>
+                <w:b w:val="true"/>
                 <w:u w:val="none"/>
                 <w:sz w:val="22"/>
                 <w:szCs w:val="22"/>
                 <w:color w:val="000000"/>
               </w:rPr>
-              <w:t xml:space="preserve">.id</w:t>
+              <w:t xml:space="preserve">Species</w:t>
             </w:r>
           </w:p>
         </w:tc>
@@ -322,13 +322,13 @@
               <w:rPr>
                 <w:rFonts w:ascii="Times" w:hAnsi="Times" w:eastAsia="Times" w:cs="Times"/>
                 <w:i w:val="false"/>
-                <w:b w:val="false"/>
+                <w:b w:val="true"/>
                 <w:u w:val="none"/>
                 <w:sz w:val="22"/>
                 <w:szCs w:val="22"/>
                 <w:color w:val="000000"/>
               </w:rPr>
-              <w:t xml:space="preserve">z</w:t>
+              <w:t xml:space="preserve">Slope</w:t>
             </w:r>
           </w:p>
         </w:tc>
@@ -366,13 +366,13 @@
               <w:rPr>
                 <w:rFonts w:ascii="Times" w:hAnsi="Times" w:eastAsia="Times" w:cs="Times"/>
                 <w:i w:val="false"/>
-                <w:b w:val="false"/>
+                <w:b w:val="true"/>
                 <w:u w:val="none"/>
                 <w:sz w:val="22"/>
                 <w:szCs w:val="22"/>
                 <w:color w:val="000000"/>
               </w:rPr>
-              <w:t xml:space="preserve">CTmax</w:t>
+              <w:t xml:space="preserve">CTMax</w:t>
             </w:r>
           </w:p>
         </w:tc>
@@ -742,7 +742,7 @@
                 <w:szCs w:val="22"/>
                 <w:color w:val="000000"/>
               </w:rPr>
-              <w:t xml:space="preserve">2.6</w:t>
+              <w:t xml:space="preserve">2.9</w:t>
             </w:r>
           </w:p>
         </w:tc>

</xml_diff>

<commit_message>
Finished first draft of Box1. Need to make a pretty figure
</commit_message>
<xml_diff>
--- a/ms/ms.docx
+++ b/ms/ms.docx
@@ -212,7 +212,7 @@
         </w:rPr>
         <w:t xml:space="preserve">Table </w:t>
       </w:r>
-      <w:bookmarkStart w:id="a11765dd-9a0b-4230-a9d9-aa267f621029" w:name="tbl-1"/>
+      <w:bookmarkStart w:id="5834f32e-60b9-48f9-aeb1-4f3584e4e0b3" w:name="tbl-1"/>
       <w:r xmlns:w="http://schemas.openxmlformats.org/wordprocessingml/2006/main" xmlns:wp="http://schemas.openxmlformats.org/drawingml/2006/wordprocessingDrawing" xmlns:r="http://schemas.openxmlformats.org/officeDocument/2006/relationships" xmlns:w14="http://schemas.microsoft.com/office/word/2010/wordml">
         <w:rPr>
           <w:rFonts/>
@@ -234,7 +234,7 @@
         </w:rPr>
         <w:fldChar w:fldCharType="end" w:dirty="true"/>
       </w:r>
-      <w:bookmarkEnd w:id="a11765dd-9a0b-4230-a9d9-aa267f621029"/>
+      <w:bookmarkEnd w:id="5834f32e-60b9-48f9-aeb1-4f3584e4e0b3"/>
       <w:r>
         <w:rPr>
           <w:rFonts/>
@@ -1623,7 +1623,181 @@
     </w:tbl>
     <w:p>
       <w:pPr>
-        <w:pStyle w:val="BodyText"/>
+        <w:pStyle w:val="SourceCode"/>
+      </w:pPr>
+      <w:r>
+        <w:rPr>
+          <w:rStyle w:val="VerbatimChar"/>
+        </w:rPr>
+        <w:t xml:space="preserve">  var1 </w:t>
+      </w:r>
+      <w:r>
+        <w:br/>
+      </w:r>
+      <w:r>
+        <w:rPr>
+          <w:rStyle w:val="VerbatimChar"/>
+        </w:rPr>
+        <w:t xml:space="preserve">-0.066 </w:t>
+      </w:r>
+    </w:p>
+    <w:p>
+      <w:pPr>
+        <w:pStyle w:val="SourceCode"/>
+      </w:pPr>
+      <w:r>
+        <w:rPr>
+          <w:rStyle w:val="VerbatimChar"/>
+        </w:rPr>
+        <w:t xml:space="preserve">     lower upper</w:t>
+      </w:r>
+      <w:r>
+        <w:br/>
+      </w:r>
+      <w:r>
+        <w:rPr>
+          <w:rStyle w:val="VerbatimChar"/>
+        </w:rPr>
+        <w:t xml:space="preserve">var1  -0.7  0.57</w:t>
+      </w:r>
+      <w:r>
+        <w:br/>
+      </w:r>
+      <w:r>
+        <w:rPr>
+          <w:rStyle w:val="VerbatimChar"/>
+        </w:rPr>
+        <w:t xml:space="preserve">attr(,"Probability")</w:t>
+      </w:r>
+      <w:r>
+        <w:br/>
+      </w:r>
+      <w:r>
+        <w:rPr>
+          <w:rStyle w:val="VerbatimChar"/>
+        </w:rPr>
+        <w:t xml:space="preserve">[1] 0.95</w:t>
+      </w:r>
+    </w:p>
+    <w:p>
+      <w:pPr>
+        <w:pStyle w:val="SourceCode"/>
+      </w:pPr>
+      <w:r>
+        <w:rPr>
+          <w:rStyle w:val="VerbatimChar"/>
+        </w:rPr>
+        <w:t xml:space="preserve">var1 </w:t>
+      </w:r>
+      <w:r>
+        <w:br/>
+      </w:r>
+      <w:r>
+        <w:rPr>
+          <w:rStyle w:val="VerbatimChar"/>
+        </w:rPr>
+        <w:t xml:space="preserve">0.75 </w:t>
+      </w:r>
+    </w:p>
+    <w:p>
+      <w:pPr>
+        <w:pStyle w:val="SourceCode"/>
+      </w:pPr>
+      <w:r>
+        <w:rPr>
+          <w:rStyle w:val="VerbatimChar"/>
+        </w:rPr>
+        <w:t xml:space="preserve">     lower upper</w:t>
+      </w:r>
+      <w:r>
+        <w:br/>
+      </w:r>
+      <w:r>
+        <w:rPr>
+          <w:rStyle w:val="VerbatimChar"/>
+        </w:rPr>
+        <w:t xml:space="preserve">var1 0.041  0.94</w:t>
+      </w:r>
+      <w:r>
+        <w:br/>
+      </w:r>
+      <w:r>
+        <w:rPr>
+          <w:rStyle w:val="VerbatimChar"/>
+        </w:rPr>
+        <w:t xml:space="preserve">attr(,"Probability")</w:t>
+      </w:r>
+      <w:r>
+        <w:br/>
+      </w:r>
+      <w:r>
+        <w:rPr>
+          <w:rStyle w:val="VerbatimChar"/>
+        </w:rPr>
+        <w:t xml:space="preserve">[1] 0.95</w:t>
+      </w:r>
+    </w:p>
+    <w:p>
+      <w:pPr>
+        <w:pStyle w:val="SourceCode"/>
+      </w:pPr>
+      <w:r>
+        <w:rPr>
+          <w:rStyle w:val="VerbatimChar"/>
+        </w:rPr>
+        <w:t xml:space="preserve">  var1 </w:t>
+      </w:r>
+      <w:r>
+        <w:br/>
+      </w:r>
+      <w:r>
+        <w:rPr>
+          <w:rStyle w:val="VerbatimChar"/>
+        </w:rPr>
+        <w:t xml:space="preserve">-0.055 </w:t>
+      </w:r>
+    </w:p>
+    <w:p>
+      <w:pPr>
+        <w:pStyle w:val="SourceCode"/>
+      </w:pPr>
+      <w:r>
+        <w:rPr>
+          <w:rStyle w:val="VerbatimChar"/>
+        </w:rPr>
+        <w:t xml:space="preserve">     lower upper</w:t>
+      </w:r>
+      <w:r>
+        <w:br/>
+      </w:r>
+      <w:r>
+        <w:rPr>
+          <w:rStyle w:val="VerbatimChar"/>
+        </w:rPr>
+        <w:t xml:space="preserve">var1 -0.71  0.58</w:t>
+      </w:r>
+      <w:r>
+        <w:br/>
+      </w:r>
+      <w:r>
+        <w:rPr>
+          <w:rStyle w:val="VerbatimChar"/>
+        </w:rPr>
+        <w:t xml:space="preserve">attr(,"Probability")</w:t>
+      </w:r>
+      <w:r>
+        <w:br/>
+      </w:r>
+      <w:r>
+        <w:rPr>
+          <w:rStyle w:val="VerbatimChar"/>
+        </w:rPr>
+        <w:t xml:space="preserve">[1] 0.95</w:t>
+      </w:r>
+    </w:p>
+    <w:p>
+      <w:pPr>
+        <w:pStyle w:val="FirstParagraph"/>
       </w:pPr>
       <w:r>
         <w:drawing>
@@ -1772,7 +1946,7 @@
         <w:t xml:space="preserve">1,2</w:t>
       </w:r>
       <w:r>
-        <w:t xml:space="preserve">. When used in conjunction with an understanding of the phylogenetic relationships among species and/or populations, such modelling approaches can provide informed estimates for species missing data and explicitly estimate the covariance between tolerance measures while accounting for their uncertainty. Such insight that can be used to inform policy and conservation-related decision making for species with little to no data.</w:t>
+        <w:t xml:space="preserve">. When used in conjunction with an understanding of the phylogenetic relationships among species and/or populations, such modelling approaches can provide informed estimates for species missing data and explicitly estimate the covariance between tolerance measures while accounting for their uncertainty. Such insight can be used to inform policy and conservation-related decision making for species with little to no data.</w:t>
       </w:r>
     </w:p>
     <w:bookmarkStart w:id="37" w:name="X272049abab99ea014d051f4dafb48a33899d5c6"/>
@@ -1971,7 +2145,7 @@
         <w:t xml:space="preserve"> </w:t>
       </w:r>
       <w:r>
-        <w:t xml:space="preserve">(vers. 2.34)</w:t>
+        <w:t xml:space="preserve">(vers. 2.34), which uses data augmentation during model fittng to estimate missing data</w:t>
       </w:r>
       <w:r>
         <w:rPr>
@@ -2218,7 +2392,7 @@
         <w:t xml:space="preserve"> </w:t>
       </w:r>
       <w:r>
-        <w:t xml:space="preserve">= 17.94), with all traits exhibiting a moderate to strong phylogenetic signal (Phylogenetic</w:t>
+        <w:t xml:space="preserve">= 17.94), with all traits exhibiting a moderate to strong phylogenetic signal indicating evolutionary conservatism in heat tolerance (Phylogenetic</w:t>
       </w:r>
       <w:r>
         <w:t xml:space="preserve"> </w:t>
@@ -2299,7 +2473,79 @@
         <w:t xml:space="preserve"> </w:t>
       </w:r>
       <w:r>
-        <w:t xml:space="preserve">– 0.51, 95% CI: 0.23 to 0.76; CFLs – 0.53, 95% CI: 0.12 to 0.76). The model predicted known data reasonably well for most traits (correlation between actual and estimated data:</w:t>
+        <w:t xml:space="preserve">– 0.51, 95% CI: 0.23 to 0.76; CFLs – 0.53, 95% CI: 0.12 to 0.76). Nonetheless, there was within species variation (</w:t>
+      </w:r>
+      <m:oMath>
+        <m:sSubSup>
+          <m:e>
+            <m:r>
+              <m:t>I</m:t>
+            </m:r>
+          </m:e>
+          <m:sub>
+            <m:r>
+              <m:t>s</m:t>
+            </m:r>
+            <m:r>
+              <m:t>p</m:t>
+            </m:r>
+            <m:r>
+              <m:t>e</m:t>
+            </m:r>
+            <m:r>
+              <m:t>c</m:t>
+            </m:r>
+            <m:r>
+              <m:t>i</m:t>
+            </m:r>
+            <m:r>
+              <m:t>e</m:t>
+            </m:r>
+            <m:r>
+              <m:t>s</m:t>
+            </m:r>
+          </m:sub>
+          <m:sup>
+            <m:r>
+              <m:t>2</m:t>
+            </m:r>
+          </m:sup>
+        </m:sSubSup>
+      </m:oMath>
+      <w:r>
+        <w:t xml:space="preserve">:</w:t>
+      </w:r>
+      <w:r>
+        <w:t xml:space="preserve"> </w:t>
+      </w:r>
+      <m:oMath>
+        <m:r>
+          <m:t>C</m:t>
+        </m:r>
+        <m:sSub>
+          <m:e>
+            <m:r>
+              <m:t>T</m:t>
+            </m:r>
+          </m:e>
+          <m:sub>
+            <m:r>
+              <m:t>m</m:t>
+            </m:r>
+            <m:r>
+              <m:t>a</m:t>
+            </m:r>
+            <m:r>
+              <m:t>x</m:t>
+            </m:r>
+          </m:sub>
+        </m:sSub>
+      </m:oMath>
+      <w:r>
+        <w:t xml:space="preserve"> </w:t>
+      </w:r>
+      <w:r>
+        <w:t xml:space="preserve">– 0.09, 95% CI: 0.03 to 0.28;</w:t>
       </w:r>
       <w:r>
         <w:t xml:space="preserve"> </w:t>
@@ -2328,7 +2574,255 @@
         <w:t xml:space="preserve"> </w:t>
       </w:r>
       <w:r>
-        <w:t xml:space="preserve">– 0.94, 95% CI: 0.86 to 0.98, p &lt; 0.001).</w:t>
+        <w:t xml:space="preserve">– 0.37, 95% CI: 0.15 to 0.67; CFLs – 0.04, 95% CI: 0.01 to 0.34).</w:t>
+      </w:r>
+    </w:p>
+    <w:p>
+      <w:pPr>
+        <w:pStyle w:val="BodyText"/>
+      </w:pPr>
+      <w:r>
+        <w:t xml:space="preserve">The model predicted known data reasonably well for most traits (correlation between known values and values estimated from the model:</w:t>
+      </w:r>
+      <w:r>
+        <w:t xml:space="preserve"> </w:t>
+      </w:r>
+      <m:oMath>
+        <m:sSup>
+          <m:e>
+            <m:r>
+              <m:t>z</m:t>
+            </m:r>
+          </m:e>
+          <m:sup>
+            <m:r>
+              <m:t>T</m:t>
+            </m:r>
+            <m:r>
+              <m:t>D</m:t>
+            </m:r>
+            <m:r>
+              <m:t>T</m:t>
+            </m:r>
+          </m:sup>
+        </m:sSup>
+      </m:oMath>
+      <w:r>
+        <w:t xml:space="preserve"> </w:t>
+      </w:r>
+      <w:r>
+        <w:t xml:space="preserve">– 0.94, 95% CI: 0.86 to 0.98, p &lt; 0.001;</w:t>
+      </w:r>
+      <w:r>
+        <w:t xml:space="preserve"> </w:t>
+      </w:r>
+      <m:oMath>
+        <m:r>
+          <m:t>C</m:t>
+        </m:r>
+        <m:sSub>
+          <m:e>
+            <m:r>
+              <m:t>T</m:t>
+            </m:r>
+          </m:e>
+          <m:sub>
+            <m:r>
+              <m:t>m</m:t>
+            </m:r>
+            <m:r>
+              <m:t>a</m:t>
+            </m:r>
+            <m:r>
+              <m:t>x</m:t>
+            </m:r>
+          </m:sub>
+        </m:sSub>
+      </m:oMath>
+      <w:r>
+        <w:t xml:space="preserve"> </w:t>
+      </w:r>
+      <w:r>
+        <w:t xml:space="preserve">– 0.69, 95% CI: 0.58 to 0.78, p &lt; 0.001; CFLs – 0.91, 95% CI: 0.85 to 0.95, p &lt; 0.001), suggesting that even this basic model could be used to provide sensible quantitative measures for</w:t>
+      </w:r>
+      <w:r>
+        <w:t xml:space="preserve"> </w:t>
+      </w:r>
+      <w:r>
+        <w:rPr>
+          <w:iCs/>
+          <w:i/>
+        </w:rPr>
+        <w:t xml:space="preserve">Drosophila</w:t>
+      </w:r>
+      <w:r>
+        <w:t xml:space="preserve"> </w:t>
+      </w:r>
+      <w:r>
+        <w:t xml:space="preserve">species without heat tolerance estimates. While modelling approaches such as these are not a replacement for actual empirical data, they could be used to provide informed judgements on thermal tolerance in the absence of such information, but should be tested (using cross-validation) and refined when necessary.</w:t>
+      </w:r>
+    </w:p>
+    <w:p>
+      <w:pPr>
+        <w:pStyle w:val="BodyText"/>
+      </w:pPr>
+      <w:r>
+        <w:t xml:space="preserve">Interestingly, there was a reasonably strong phylogenetic correlation between</w:t>
+      </w:r>
+      <w:r>
+        <w:t xml:space="preserve"> </w:t>
+      </w:r>
+      <m:oMath>
+        <m:r>
+          <m:t>C</m:t>
+        </m:r>
+        <m:sSub>
+          <m:e>
+            <m:r>
+              <m:t>T</m:t>
+            </m:r>
+          </m:e>
+          <m:sub>
+            <m:r>
+              <m:t>m</m:t>
+            </m:r>
+            <m:r>
+              <m:t>a</m:t>
+            </m:r>
+            <m:r>
+              <m:t>x</m:t>
+            </m:r>
+          </m:sub>
+        </m:sSub>
+      </m:oMath>
+      <w:r>
+        <w:t xml:space="preserve"> </w:t>
+      </w:r>
+      <w:r>
+        <w:t xml:space="preserve">and critical fertility limits in</w:t>
+      </w:r>
+      <w:r>
+        <w:t xml:space="preserve"> </w:t>
+      </w:r>
+      <w:r>
+        <w:rPr>
+          <w:iCs/>
+          <w:i/>
+        </w:rPr>
+        <w:t xml:space="preserve">Drosophilids</w:t>
+      </w:r>
+      <w:r>
+        <w:t xml:space="preserve"> </w:t>
+      </w:r>
+      <w:r>
+        <w:t xml:space="preserve">(r = 0.75, 95% CI: 0.04 to 0.94), but not between</w:t>
+      </w:r>
+      <w:r>
+        <w:t xml:space="preserve"> </w:t>
+      </w:r>
+      <m:oMath>
+        <m:r>
+          <m:t>C</m:t>
+        </m:r>
+        <m:sSub>
+          <m:e>
+            <m:r>
+              <m:t>T</m:t>
+            </m:r>
+          </m:e>
+          <m:sub>
+            <m:r>
+              <m:t>m</m:t>
+            </m:r>
+            <m:r>
+              <m:t>a</m:t>
+            </m:r>
+            <m:r>
+              <m:t>x</m:t>
+            </m:r>
+          </m:sub>
+        </m:sSub>
+      </m:oMath>
+      <w:r>
+        <w:t xml:space="preserve">, CFLs and the slope from TDT curves (cor(</w:t>
+      </w:r>
+      <m:oMath>
+        <m:r>
+          <m:t>C</m:t>
+        </m:r>
+        <m:sSub>
+          <m:e>
+            <m:r>
+              <m:t>T</m:t>
+            </m:r>
+          </m:e>
+          <m:sub>
+            <m:r>
+              <m:t>m</m:t>
+            </m:r>
+            <m:r>
+              <m:t>a</m:t>
+            </m:r>
+            <m:r>
+              <m:t>x</m:t>
+            </m:r>
+          </m:sub>
+        </m:sSub>
+      </m:oMath>
+      <w:r>
+        <w:t xml:space="preserve">,</w:t>
+      </w:r>
+      <w:r>
+        <w:t xml:space="preserve"> </w:t>
+      </w:r>
+      <m:oMath>
+        <m:sSup>
+          <m:e>
+            <m:r>
+              <m:t>z</m:t>
+            </m:r>
+          </m:e>
+          <m:sup>
+            <m:r>
+              <m:t>T</m:t>
+            </m:r>
+            <m:r>
+              <m:t>D</m:t>
+            </m:r>
+            <m:r>
+              <m:t>T</m:t>
+            </m:r>
+          </m:sup>
+        </m:sSup>
+      </m:oMath>
+      <w:r>
+        <w:t xml:space="preserve">) = -0.07, 95% CI: -0.7 to 0.57; cor(CFLs,</w:t>
+      </w:r>
+      <w:r>
+        <w:t xml:space="preserve"> </w:t>
+      </w:r>
+      <m:oMath>
+        <m:sSup>
+          <m:e>
+            <m:r>
+              <m:t>z</m:t>
+            </m:r>
+          </m:e>
+          <m:sup>
+            <m:r>
+              <m:t>T</m:t>
+            </m:r>
+            <m:r>
+              <m:t>D</m:t>
+            </m:r>
+            <m:r>
+              <m:t>T</m:t>
+            </m:r>
+          </m:sup>
+        </m:sSup>
+      </m:oMath>
+      <w:r>
+        <w:t xml:space="preserve">) = -0.06, 95% CI: -0.71 to 0.58). These results suggest that sub-lethal measures, such as CFLs strongly coincide with a species’ upper lethal limit. It would be interesting to understand if this is a general phenomena across more taxonomic groups.</w:t>
       </w:r>
     </w:p>
     <w:tbl>

</xml_diff>

<commit_message>
Better subtitles to grab reader
</commit_message>
<xml_diff>
--- a/ms/ms.docx
+++ b/ms/ms.docx
@@ -212,7 +212,7 @@
         </w:rPr>
         <w:t xml:space="preserve">Table </w:t>
       </w:r>
-      <w:bookmarkStart w:id="5834f32e-60b9-48f9-aeb1-4f3584e4e0b3" w:name="tbl-1"/>
+      <w:bookmarkStart w:id="9a72b9b8-4038-4c5e-8cc8-1bbfdf586893" w:name="tbl-1"/>
       <w:r xmlns:w="http://schemas.openxmlformats.org/wordprocessingml/2006/main" xmlns:wp="http://schemas.openxmlformats.org/drawingml/2006/wordprocessingDrawing" xmlns:r="http://schemas.openxmlformats.org/officeDocument/2006/relationships" xmlns:w14="http://schemas.microsoft.com/office/word/2010/wordml">
         <w:rPr>
           <w:rFonts/>
@@ -234,7 +234,7 @@
         </w:rPr>
         <w:fldChar w:fldCharType="end" w:dirty="true"/>
       </w:r>
-      <w:bookmarkEnd w:id="5834f32e-60b9-48f9-aeb1-4f3584e4e0b3"/>
+      <w:bookmarkEnd w:id="9a72b9b8-4038-4c5e-8cc8-1bbfdf586893"/>
       <w:r>
         <w:rPr>
           <w:rFonts/>
@@ -1843,7 +1843,7 @@
       </w:r>
     </w:p>
     <w:bookmarkEnd w:id="32"/>
-    <w:bookmarkStart w:id="38" w:name="X20ba8ca82a1fada37156c4b0733ea1251b8cbc6"/>
+    <w:bookmarkStart w:id="41" w:name="X20ba8ca82a1fada37156c4b0733ea1251b8cbc6"/>
     <w:p>
       <w:pPr>
         <w:pStyle w:val="Heading2"/>
@@ -1949,7 +1949,7 @@
         <w:t xml:space="preserve">. When used in conjunction with an understanding of the phylogenetic relationships among species and/or populations, such modelling approaches can provide informed estimates for species missing data and explicitly estimate the covariance between tolerance measures while accounting for their uncertainty. Such insight can be used to inform policy and conservation-related decision making for species with little to no data.</w:t>
       </w:r>
     </w:p>
-    <w:bookmarkStart w:id="37" w:name="X272049abab99ea014d051f4dafb48a33899d5c6"/>
+    <w:bookmarkStart w:id="40" w:name="X272049abab99ea014d051f4dafb48a33899d5c6"/>
     <w:p>
       <w:pPr>
         <w:pStyle w:val="Heading4"/>
@@ -2117,7 +2117,7 @@
         <w:t xml:space="preserve">3</w:t>
       </w:r>
       <w:r>
-        <w:t xml:space="preserve">. These data were integrated with data on lethal limits at the species-level. When the same species were sampled multiple times we retained within species variation in models. We then fit the following model in R (vers. 4.2.3)</w:t>
+        <w:t xml:space="preserve">. These data were integrated with data on lethal limits at the species-level. When the same species were sampled multiple times we retained within species variation in models. We then fit the following model in R (vers. 4.2.1)</w:t>
       </w:r>
       <w:r>
         <w:rPr>
@@ -2367,6 +2367,25 @@
         </m:oMath>
       </m:oMathPara>
     </w:p>
+    <w:bookmarkStart w:id="33" w:name="X99e8cab5fbfa3798d4b66febf47973c2c2f5962"/>
+    <w:p>
+      <w:pPr>
+        <w:pStyle w:val="Heading5"/>
+      </w:pPr>
+      <w:r>
+        <w:t xml:space="preserve">Evolutionary signatures of thermal tolerance in</w:t>
+      </w:r>
+      <w:r>
+        <w:t xml:space="preserve"> </w:t>
+      </w:r>
+      <w:r>
+        <w:rPr>
+          <w:iCs/>
+          <w:i/>
+        </w:rPr>
+        <w:t xml:space="preserve">Drosophilids</w:t>
+      </w:r>
+    </w:p>
     <w:p>
       <w:pPr>
         <w:pStyle w:val="FirstParagraph"/>
@@ -2577,9 +2596,19 @@
         <w:t xml:space="preserve">– 0.37, 95% CI: 0.15 to 0.67; CFLs – 0.04, 95% CI: 0.01 to 0.34).</w:t>
       </w:r>
     </w:p>
+    <w:bookmarkEnd w:id="33"/>
+    <w:bookmarkStart w:id="34" w:name="X314cb6279eacaa70e69af0bb4f4f97c2c6f0eeb"/>
     <w:p>
       <w:pPr>
-        <w:pStyle w:val="BodyText"/>
+        <w:pStyle w:val="Heading5"/>
+      </w:pPr>
+      <w:r>
+        <w:t xml:space="preserve">Evolutionary relationships can help understand thermal tolerance in species lacking thermal tolerance data</w:t>
+      </w:r>
+    </w:p>
+    <w:p>
+      <w:pPr>
+        <w:pStyle w:val="FirstParagraph"/>
       </w:pPr>
       <w:r>
         <w:t xml:space="preserve">The model predicted known data reasonably well for most traits (correlation between known values and values estimated from the model:</w:t>
@@ -2662,9 +2691,29 @@
         <w:t xml:space="preserve">species without heat tolerance estimates. While modelling approaches such as these are not a replacement for actual empirical data, they could be used to provide informed judgements on thermal tolerance in the absence of such information, but should be tested (using cross-validation) and refined when necessary.</w:t>
       </w:r>
     </w:p>
+    <w:bookmarkEnd w:id="34"/>
+    <w:bookmarkStart w:id="39" w:name="X67909a612b9d9ba84ce4fe595913dbc177f26e2"/>
     <w:p>
       <w:pPr>
-        <w:pStyle w:val="BodyText"/>
+        <w:pStyle w:val="Heading5"/>
+      </w:pPr>
+      <w:r>
+        <w:t xml:space="preserve">Static lethal limits are evolutionarily correlated with sub-lethal limits in</w:t>
+      </w:r>
+      <w:r>
+        <w:t xml:space="preserve"> </w:t>
+      </w:r>
+      <w:r>
+        <w:rPr>
+          <w:iCs/>
+          <w:i/>
+        </w:rPr>
+        <w:t xml:space="preserve">Drosophilids</w:t>
+      </w:r>
+    </w:p>
+    <w:p>
+      <w:pPr>
+        <w:pStyle w:val="FirstParagraph"/>
       </w:pPr>
       <w:r>
         <w:t xml:space="preserve">Interestingly, there was a reasonably strong phylogenetic correlation between</w:t>
@@ -2837,7 +2886,7 @@
       <w:tr>
         <w:tc>
           <w:tcPr/>
-          <w:bookmarkStart w:id="36" w:name="fig-treesub"/>
+          <w:bookmarkStart w:id="38" w:name="fig-treesub"/>
           <w:p>
             <w:pPr>
               <w:pStyle w:val="Figure"/>
@@ -2848,18 +2897,18 @@
                 <wp:inline>
                   <wp:extent cx="6680200" cy="2672080"/>
                   <wp:effectExtent b="0" l="0" r="0" t="0"/>
-                  <wp:docPr descr="" title="" id="34" name="Picture"/>
+                  <wp:docPr descr="" title="" id="36" name="Picture"/>
                   <a:graphic>
                     <a:graphicData uri="http://schemas.openxmlformats.org/drawingml/2006/picture">
                       <pic:pic>
                         <pic:nvPicPr>
-                          <pic:cNvPr descr="ms_files/figure-docx/fig-treesub-1.png" id="35" name="Picture"/>
+                          <pic:cNvPr descr="ms_files/figure-docx/fig-treesub-1.png" id="37" name="Picture"/>
                           <pic:cNvPicPr>
                             <a:picLocks noChangeArrowheads="1" noChangeAspect="1"/>
                           </pic:cNvPicPr>
                         </pic:nvPicPr>
                         <pic:blipFill>
-                          <a:blip r:embed="rId33"/>
+                          <a:blip r:embed="rId35"/>
                           <a:stretch>
                             <a:fillRect/>
                           </a:stretch>
@@ -2906,13 +2955,14 @@
               <w:t xml:space="preserve"> 3- Species included in the dataset and their phylogenetic relationships.</w:t>
             </w:r>
           </w:p>
-          <w:bookmarkEnd w:id="36"/>
+          <w:bookmarkEnd w:id="38"/>
         </w:tc>
       </w:tr>
     </w:tbl>
-    <w:bookmarkEnd w:id="37"/>
-    <w:bookmarkEnd w:id="38"/>
-    <w:bookmarkStart w:id="49" w:name="references"/>
+    <w:bookmarkEnd w:id="39"/>
+    <w:bookmarkEnd w:id="40"/>
+    <w:bookmarkEnd w:id="41"/>
+    <w:bookmarkStart w:id="52" w:name="references"/>
     <w:p>
       <w:pPr>
         <w:pStyle w:val="Heading2"/>
@@ -2921,8 +2971,8 @@
         <w:t xml:space="preserve">References</w:t>
       </w:r>
     </w:p>
-    <w:bookmarkStart w:id="48" w:name="refs"/>
-    <w:bookmarkStart w:id="39" w:name="ref-Pottier2023"/>
+    <w:bookmarkStart w:id="51" w:name="refs"/>
+    <w:bookmarkStart w:id="42" w:name="ref-Pottier2023"/>
     <w:p>
       <w:pPr>
         <w:pStyle w:val="Bibliography"/>
@@ -2969,8 +3019,8 @@
         <w:t xml:space="preserve">(2023).</w:t>
       </w:r>
     </w:p>
-    <w:bookmarkEnd w:id="39"/>
-    <w:bookmarkStart w:id="40" w:name="ref-Noble2021"/>
+    <w:bookmarkEnd w:id="42"/>
+    <w:bookmarkStart w:id="43" w:name="ref-Noble2021"/>
     <w:p>
       <w:pPr>
         <w:pStyle w:val="Bibliography"/>
@@ -3011,8 +3061,8 @@
         <w:t xml:space="preserve">, 1958–1968 (2021).</w:t>
       </w:r>
     </w:p>
-    <w:bookmarkEnd w:id="40"/>
-    <w:bookmarkStart w:id="41" w:name="ref-Heerwaarden2021"/>
+    <w:bookmarkEnd w:id="43"/>
+    <w:bookmarkStart w:id="44" w:name="ref-Heerwaarden2021"/>
     <w:p>
       <w:pPr>
         <w:pStyle w:val="Bibliography"/>
@@ -3053,8 +3103,8 @@
         <w:t xml:space="preserve">, 2214 (2021).</w:t>
       </w:r>
     </w:p>
-    <w:bookmarkEnd w:id="41"/>
-    <w:bookmarkStart w:id="42" w:name="ref-Orsted2022"/>
+    <w:bookmarkEnd w:id="44"/>
+    <w:bookmarkStart w:id="45" w:name="ref-Orsted2022"/>
     <w:p>
       <w:pPr>
         <w:pStyle w:val="Bibliography"/>
@@ -3095,8 +3145,8 @@
         <w:t xml:space="preserve">, jeb244514 (2022).</w:t>
       </w:r>
     </w:p>
-    <w:bookmarkEnd w:id="42"/>
-    <w:bookmarkStart w:id="43" w:name="ref-Parratt2021"/>
+    <w:bookmarkEnd w:id="45"/>
+    <w:bookmarkStart w:id="46" w:name="ref-Parratt2021"/>
     <w:p>
       <w:pPr>
         <w:pStyle w:val="Bibliography"/>
@@ -3150,8 +3200,8 @@
         <w:t xml:space="preserve">, 481–484 (2021).</w:t>
       </w:r>
     </w:p>
-    <w:bookmarkEnd w:id="43"/>
-    <w:bookmarkStart w:id="45" w:name="ref-R2023"/>
+    <w:bookmarkEnd w:id="46"/>
+    <w:bookmarkStart w:id="48" w:name="ref-R2023"/>
     <w:p>
       <w:pPr>
         <w:pStyle w:val="Bibliography"/>
@@ -3171,7 +3221,7 @@
       <w:r>
         <w:t xml:space="preserve"> </w:t>
       </w:r>
-      <w:hyperlink r:id="rId44">
+      <w:hyperlink r:id="rId47">
         <w:r>
           <w:rPr>
             <w:rStyle w:val="Hyperlink"/>
@@ -3185,8 +3235,8 @@
         <w:t xml:space="preserve">. (R Foundation for Statistical Computing, 2023).</w:t>
       </w:r>
     </w:p>
-    <w:bookmarkEnd w:id="45"/>
-    <w:bookmarkStart w:id="47" w:name="ref-Hadfield2010"/>
+    <w:bookmarkEnd w:id="48"/>
+    <w:bookmarkStart w:id="50" w:name="ref-Hadfield2010"/>
     <w:p>
       <w:pPr>
         <w:pStyle w:val="Bibliography"/>
@@ -3206,7 +3256,7 @@
       <w:r>
         <w:t xml:space="preserve"> </w:t>
       </w:r>
-      <w:hyperlink r:id="rId46">
+      <w:hyperlink r:id="rId49">
         <w:r>
           <w:rPr>
             <w:rStyle w:val="Hyperlink"/>
@@ -3277,9 +3327,9 @@
         <w:t xml:space="preserve">, 1–22 (2010).</w:t>
       </w:r>
     </w:p>
-    <w:bookmarkEnd w:id="47"/>
-    <w:bookmarkEnd w:id="48"/>
-    <w:bookmarkEnd w:id="49"/>
+    <w:bookmarkEnd w:id="50"/>
+    <w:bookmarkEnd w:id="51"/>
+    <w:bookmarkEnd w:id="52"/>
     <w:sectPr>
       <w:pgSz w:h="15840" w:w="12240"/>
       <w:pgMar w:bottom="851" w:footer="720" w:gutter="0" w:header="720" w:left="851" w:right="851" w:top="851"/>

</xml_diff>

<commit_message>
Updted docs. Still need to fix figure diemnsions
</commit_message>
<xml_diff>
--- a/ms/ms.docx
+++ b/ms/ms.docx
@@ -212,7 +212,7 @@
         </w:rPr>
         <w:t xml:space="preserve">Table </w:t>
       </w:r>
-      <w:bookmarkStart w:id="9a72b9b8-4038-4c5e-8cc8-1bbfdf586893" w:name="tbl-1"/>
+      <w:bookmarkStart w:id="3c10d8f1-44db-4645-b47b-ebd495ae260a" w:name="tbl-1"/>
       <w:r xmlns:w="http://schemas.openxmlformats.org/wordprocessingml/2006/main" xmlns:wp="http://schemas.openxmlformats.org/drawingml/2006/wordprocessingDrawing" xmlns:r="http://schemas.openxmlformats.org/officeDocument/2006/relationships" xmlns:w14="http://schemas.microsoft.com/office/word/2010/wordml">
         <w:rPr>
           <w:rFonts/>
@@ -234,7 +234,7 @@
         </w:rPr>
         <w:fldChar w:fldCharType="end" w:dirty="true"/>
       </w:r>
-      <w:bookmarkEnd w:id="9a72b9b8-4038-4c5e-8cc8-1bbfdf586893"/>
+      <w:bookmarkEnd w:id="3c10d8f1-44db-4645-b47b-ebd495ae260a"/>
       <w:r>
         <w:rPr>
           <w:rFonts/>
@@ -2597,13 +2597,13 @@
       </w:r>
     </w:p>
     <w:bookmarkEnd w:id="33"/>
-    <w:bookmarkStart w:id="34" w:name="X314cb6279eacaa70e69af0bb4f4f97c2c6f0eeb"/>
+    <w:bookmarkStart w:id="34" w:name="Xe4f241a954b7b6033911699e320dfb770ab002c"/>
     <w:p>
       <w:pPr>
         <w:pStyle w:val="Heading5"/>
       </w:pPr>
       <w:r>
-        <w:t xml:space="preserve">Evolutionary relationships can help understand thermal tolerance in species lacking thermal tolerance data</w:t>
+        <w:t xml:space="preserve">Evolutionary relationships can help understand thermal tolerance in species lacking data</w:t>
       </w:r>
     </w:p>
     <w:p>
@@ -3363,7 +3363,7 @@
 </file>
 
 <file path=word/numbering.xml><?xml version="1.0" encoding="utf-8"?>
-<w:numbering xmlns:aink="http://schemas.microsoft.com/office/drawing/2016/ink" xmlns:am3d="http://schemas.microsoft.com/office/drawing/2017/model3d" xmlns:cx="http://schemas.microsoft.com/office/drawing/2014/chartex" xmlns:cx1="http://schemas.microsoft.com/office/drawing/2015/9/8/chartex" xmlns:cx2="http://schemas.microsoft.com/office/drawing/2015/10/21/chartex" xmlns:cx3="http://schemas.microsoft.com/office/drawing/2016/5/9/chartex" xmlns:cx4="http://schemas.microsoft.com/office/drawing/2016/5/10/chartex" xmlns:cx5="http://schemas.microsoft.com/office/drawing/2016/5/11/chartex" xmlns:cx6="http://schemas.microsoft.com/office/drawing/2016/5/12/chartex" xmlns:cx7="http://schemas.microsoft.com/office/drawing/2016/5/13/chartex" xmlns:cx8="http://schemas.microsoft.com/office/drawing/2016/5/14/chartex" xmlns:m="http://schemas.openxmlformats.org/officeDocument/2006/math" xmlns:mc="http://schemas.openxmlformats.org/markup-compatibility/2006" xmlns:o="urn:schemas-microsoft-com:office:office" xmlns:oel="http://schemas.microsoft.com/office/2019/extlst" xmlns:r="http://schemas.openxmlformats.org/officeDocument/2006/relationships" xmlns:v="urn:schemas-microsoft-com:vml" xmlns:w="http://schemas.openxmlformats.org/wordprocessingml/2006/main" xmlns:w10="urn:schemas-microsoft-com:office:word" xmlns:w14="http://schemas.microsoft.com/office/word/2010/wordml" xmlns:w15="http://schemas.microsoft.com/office/word/2012/wordml" xmlns:w16="http://schemas.microsoft.com/office/word/2018/wordml" xmlns:w16cex="http://schemas.microsoft.com/office/word/2018/wordml/cex" xmlns:w16cid="http://schemas.microsoft.com/office/word/2016/wordml/cid" xmlns:w16du="http://schemas.microsoft.com/office/word/2023/wordml/word16du" xmlns:w16sdtdh="http://schemas.microsoft.com/office/word/2020/wordml/sdtdatahash" xmlns:w16se="http://schemas.microsoft.com/office/word/2015/wordml/symex" xmlns:wne="http://schemas.microsoft.com/office/word/2006/wordml" xmlns:wp="http://schemas.openxmlformats.org/drawingml/2006/wordprocessingDrawing" xmlns:wp14="http://schemas.microsoft.com/office/word/2010/wordprocessingDrawing" xmlns:wpc="http://schemas.microsoft.com/office/word/2010/wordprocessingCanvas" xmlns:wpg="http://schemas.microsoft.com/office/word/2010/wordprocessingGroup" xmlns:wpi="http://schemas.microsoft.com/office/word/2010/wordprocessingInk" xmlns:wps="http://schemas.microsoft.com/office/word/2010/wordprocessingShape" mc:Ignorable="w14 w15 w16se w16cid w16 w16cex w16sdtdh wp14">
+<w:numbering xmlns:aink="http://schemas.microsoft.com/office/drawing/2016/ink" xmlns:am3d="http://schemas.microsoft.com/office/drawing/2017/model3d" xmlns:cx="http://schemas.microsoft.com/office/drawing/2014/chartex" xmlns:cx1="http://schemas.microsoft.com/office/drawing/2015/9/8/chartex" xmlns:cx2="http://schemas.microsoft.com/office/drawing/2015/10/21/chartex" xmlns:cx3="http://schemas.microsoft.com/office/drawing/2016/5/9/chartex" xmlns:cx4="http://schemas.microsoft.com/office/drawing/2016/5/10/chartex" xmlns:cx5="http://schemas.microsoft.com/office/drawing/2016/5/11/chartex" xmlns:cx6="http://schemas.microsoft.com/office/drawing/2016/5/12/chartex" xmlns:cx7="http://schemas.microsoft.com/office/drawing/2016/5/13/chartex" xmlns:cx8="http://schemas.microsoft.com/office/drawing/2016/5/14/chartex" xmlns:m="http://schemas.openxmlformats.org/officeDocument/2006/math" xmlns:mc="http://schemas.openxmlformats.org/markup-compatibility/2006" xmlns:o="urn:schemas-microsoft-com:office:office" xmlns:oel="http://schemas.microsoft.com/office/2019/extlst" xmlns:r="http://schemas.openxmlformats.org/officeDocument/2006/relationships" xmlns:v="urn:schemas-microsoft-com:vml" xmlns:w="http://schemas.openxmlformats.org/wordprocessingml/2006/main" xmlns:w10="urn:schemas-microsoft-com:office:word" xmlns:w14="http://schemas.microsoft.com/office/word/2010/wordml" xmlns:w15="http://schemas.microsoft.com/office/word/2012/wordml" xmlns:w16="http://schemas.microsoft.com/office/word/2018/wordml" xmlns:w16cex="http://schemas.microsoft.com/office/word/2018/wordml/cex" xmlns:w16cid="http://schemas.microsoft.com/office/word/2016/wordml/cid" xmlns:w16sdtdh="http://schemas.microsoft.com/office/word/2020/wordml/sdtdatahash" xmlns:w16se="http://schemas.microsoft.com/office/word/2015/wordml/symex" xmlns:wne="http://schemas.microsoft.com/office/word/2006/wordml" xmlns:wp="http://schemas.openxmlformats.org/drawingml/2006/wordprocessingDrawing" xmlns:wp14="http://schemas.microsoft.com/office/word/2010/wordprocessingDrawing" xmlns:wpc="http://schemas.microsoft.com/office/word/2010/wordprocessingCanvas" xmlns:wpg="http://schemas.microsoft.com/office/word/2010/wordprocessingGroup" xmlns:wpi="http://schemas.microsoft.com/office/word/2010/wordprocessingInk" xmlns:wps="http://schemas.microsoft.com/office/word/2010/wordprocessingShape" mc:Ignorable="w14 w15 w16se w16cid w16 w16cex w16sdtdh wp14">
   <w:abstractNum w15:restartNumberingAfterBreak="0" w:abstractNumId="0">
     <w:nsid w:val="FFFFFF7C"/>
     <w:multiLevelType w:val="singleLevel"/>
@@ -4053,6 +4053,9 @@
   </w:num>
   <w:num w16cid:durableId="1263881607" w:numId="48">
     <w:abstractNumId w:val="9"/>
+  </w:num>
+  <w:num w16cid:durableId="931011538" w:numId="49">
+    <w:abstractNumId w:val="10"/>
   </w:num>
   <w:num w:numId="1000">
     <w:abstractNumId w:val="990"/>
@@ -4514,6 +4517,7 @@
     <w:uiPriority w:val="9"/>
     <w:unhideWhenUsed/>
     <w:qFormat/>
+    <w:rsid w:val="00281BBA"/>
     <w:pPr>
       <w:keepNext/>
       <w:keepLines/>
@@ -4521,10 +4525,10 @@
       <w:outlineLvl w:val="4"/>
     </w:pPr>
     <w:rPr>
-      <w:rFonts w:asciiTheme="majorHAnsi" w:cstheme="majorBidi" w:eastAsiaTheme="majorEastAsia" w:hAnsiTheme="majorHAnsi"/>
+      <w:rFonts w:ascii="Times New Roman" w:cstheme="majorBidi" w:eastAsiaTheme="majorEastAsia" w:hAnsi="Times New Roman"/>
       <w:i/>
       <w:iCs/>
-      <w:color w:themeColor="accent1" w:val="4F81BD"/>
+      <w:color w:themeColor="text1" w:val="000000"/>
     </w:rPr>
   </w:style>
   <w:style w:styleId="Heading6" w:type="paragraph">

</xml_diff>

<commit_message>
trying to fix figure
</commit_message>
<xml_diff>
--- a/ms/ms.docx
+++ b/ms/ms.docx
@@ -212,7 +212,7 @@
         </w:rPr>
         <w:t xml:space="preserve">Table </w:t>
       </w:r>
-      <w:bookmarkStart w:id="3c10d8f1-44db-4645-b47b-ebd495ae260a" w:name="tbl-1"/>
+      <w:bookmarkStart w:id="e738c49b-0f9b-46ec-bb7a-abbc86ef7d32" w:name="tbl-1"/>
       <w:r xmlns:w="http://schemas.openxmlformats.org/wordprocessingml/2006/main" xmlns:wp="http://schemas.openxmlformats.org/drawingml/2006/wordprocessingDrawing" xmlns:r="http://schemas.openxmlformats.org/officeDocument/2006/relationships" xmlns:w14="http://schemas.microsoft.com/office/word/2010/wordml">
         <w:rPr>
           <w:rFonts/>
@@ -234,7 +234,7 @@
         </w:rPr>
         <w:fldChar w:fldCharType="end" w:dirty="true"/>
       </w:r>
-      <w:bookmarkEnd w:id="3c10d8f1-44db-4645-b47b-ebd495ae260a"/>
+      <w:bookmarkEnd w:id="e738c49b-0f9b-46ec-bb7a-abbc86ef7d32"/>
       <w:r>
         <w:rPr>
           <w:rFonts/>

</xml_diff>